<commit_message>
I redid everything. to page 343. Works.
</commit_message>
<xml_diff>
--- a/Texts help/003 Django project with venv.docx
+++ b/Texts help/003 Django project with venv.docx
@@ -1000,8 +1000,6 @@
           <w:lang w:val="en-US"/>
         </w:rPr>
       </w:pPr>
-      <w:bookmarkStart w:id="0" w:name="_GoBack"/>
-      <w:bookmarkEnd w:id="0"/>
     </w:p>
     <w:p>
       <w:pPr>
@@ -1192,7 +1190,25 @@
           <w:highlight w:val="yellow"/>
           <w:lang w:val="en-US"/>
         </w:rPr>
-        <w:t>/scripts/activate</w:t>
+        <w:t>/</w:t>
+      </w:r>
+      <w:bookmarkStart w:id="0" w:name="_GoBack"/>
+      <w:r>
+        <w:rPr>
+          <w:sz w:val="24"/>
+          <w:highlight w:val="yellow"/>
+          <w:lang w:val="en-US"/>
+        </w:rPr>
+        <w:t>scripts</w:t>
+      </w:r>
+      <w:bookmarkEnd w:id="0"/>
+      <w:r>
+        <w:rPr>
+          <w:sz w:val="24"/>
+          <w:highlight w:val="yellow"/>
+          <w:lang w:val="en-US"/>
+        </w:rPr>
+        <w:t>/activate</w:t>
       </w:r>
       <w:r>
         <w:rPr>
@@ -1760,7 +1776,33 @@
         <w:rPr>
           <w:sz w:val="24"/>
         </w:rPr>
-        <w:t xml:space="preserve"> бать </w:t>
+        <w:t xml:space="preserve"> </w:t>
+      </w:r>
+      <w:proofErr w:type="spellStart"/>
+      <w:r>
+        <w:rPr>
+          <w:sz w:val="24"/>
+        </w:rPr>
+        <w:t>б</w:t>
+      </w:r>
+      <w:r>
+        <w:rPr>
+          <w:sz w:val="24"/>
+        </w:rPr>
+        <w:t>ы</w:t>
+      </w:r>
+      <w:r>
+        <w:rPr>
+          <w:sz w:val="24"/>
+        </w:rPr>
+        <w:t>ть</w:t>
+      </w:r>
+      <w:proofErr w:type="spellEnd"/>
+      <w:r>
+        <w:rPr>
+          <w:sz w:val="24"/>
+        </w:rPr>
+        <w:t xml:space="preserve"> </w:t>
       </w:r>
       <w:proofErr w:type="spellStart"/>
       <w:r>

</xml_diff>